<commit_message>
first meeting with moran
</commit_message>
<xml_diff>
--- a/final_project/articles/herd behavior article summary.docx
+++ b/final_project/articles/herd behavior article summary.docx
@@ -312,33 +312,8 @@
           <w:color w:val="000000" w:themeColor="text1"/>
           <w:lang w:val="en-US"/>
         </w:rPr>
-        <w:t>a(</w:t>
-      </w:r>
-      <w:proofErr w:type="spellStart"/>
-      <w:r>
-        <w:rPr>
-          <w:color w:val="000000" w:themeColor="text1"/>
-          <w:lang w:val="en-US"/>
-        </w:rPr>
-        <w:t>i</w:t>
-      </w:r>
-      <w:proofErr w:type="spellEnd"/>
-      <w:r>
-        <w:rPr>
-          <w:color w:val="000000" w:themeColor="text1"/>
-          <w:lang w:val="en-US"/>
-        </w:rPr>
-        <w:t xml:space="preserve">) = asset </w:t>
-      </w:r>
-      <w:proofErr w:type="spellStart"/>
-      <w:r>
-        <w:rPr>
-          <w:color w:val="000000" w:themeColor="text1"/>
-          <w:lang w:val="en-US"/>
-        </w:rPr>
-        <w:t>i</w:t>
-      </w:r>
-      <w:proofErr w:type="spellEnd"/>
+        <w:t>a(i) = asset i</w:t>
+      </w:r>
     </w:p>
     <w:p>
       <w:pPr>
@@ -357,55 +332,7 @@
           <w:color w:val="000000" w:themeColor="text1"/>
           <w:lang w:val="en-US"/>
         </w:rPr>
-        <w:t>z(</w:t>
-      </w:r>
-      <w:proofErr w:type="spellStart"/>
-      <w:r>
-        <w:rPr>
-          <w:color w:val="000000" w:themeColor="text1"/>
-          <w:lang w:val="en-US"/>
-        </w:rPr>
-        <w:t>i</w:t>
-      </w:r>
-      <w:proofErr w:type="spellEnd"/>
-      <w:r>
-        <w:rPr>
-          <w:color w:val="000000" w:themeColor="text1"/>
-          <w:lang w:val="en-US"/>
-        </w:rPr>
-        <w:t xml:space="preserve">) = what person I receives from asset </w:t>
-      </w:r>
-      <w:proofErr w:type="spellStart"/>
-      <w:r>
-        <w:rPr>
-          <w:color w:val="000000" w:themeColor="text1"/>
-          <w:lang w:val="en-US"/>
-        </w:rPr>
-        <w:t>i</w:t>
-      </w:r>
-      <w:proofErr w:type="spellEnd"/>
-      <w:r>
-        <w:rPr>
-          <w:color w:val="000000" w:themeColor="text1"/>
-          <w:lang w:val="en-US"/>
-        </w:rPr>
-        <w:t xml:space="preserve"> -&gt; a(</w:t>
-      </w:r>
-      <w:proofErr w:type="spellStart"/>
-      <w:r>
-        <w:rPr>
-          <w:color w:val="000000" w:themeColor="text1"/>
-          <w:lang w:val="en-US"/>
-        </w:rPr>
-        <w:t>i</w:t>
-      </w:r>
-      <w:proofErr w:type="spellEnd"/>
-      <w:r>
-        <w:rPr>
-          <w:color w:val="000000" w:themeColor="text1"/>
-          <w:lang w:val="en-US"/>
-        </w:rPr>
-        <w:t>)</w:t>
+        <w:t>z(i) = what person I receives from asset i -&gt; a(i)</w:t>
       </w:r>
     </w:p>
     <w:p>
@@ -425,55 +352,7 @@
           <w:color w:val="000000" w:themeColor="text1"/>
           <w:lang w:val="en-US"/>
         </w:rPr>
-        <w:t xml:space="preserve">there is an optimal asset </w:t>
-      </w:r>
-      <w:proofErr w:type="spellStart"/>
-      <w:r>
-        <w:rPr>
-          <w:color w:val="000000" w:themeColor="text1"/>
-          <w:lang w:val="en-US"/>
-        </w:rPr>
-        <w:t>i</w:t>
-      </w:r>
-      <w:proofErr w:type="spellEnd"/>
-      <w:r>
-        <w:rPr>
-          <w:color w:val="000000" w:themeColor="text1"/>
-          <w:lang w:val="en-US"/>
-        </w:rPr>
-        <w:t>* so z(</w:t>
-      </w:r>
-      <w:proofErr w:type="spellStart"/>
-      <w:r>
-        <w:rPr>
-          <w:color w:val="000000" w:themeColor="text1"/>
-          <w:lang w:val="en-US"/>
-        </w:rPr>
-        <w:t>i</w:t>
-      </w:r>
-      <w:proofErr w:type="spellEnd"/>
-      <w:r>
-        <w:rPr>
-          <w:color w:val="000000" w:themeColor="text1"/>
-          <w:lang w:val="en-US"/>
-        </w:rPr>
-        <w:t>*) &gt; z(</w:t>
-      </w:r>
-      <w:proofErr w:type="spellStart"/>
-      <w:r>
-        <w:rPr>
-          <w:color w:val="000000" w:themeColor="text1"/>
-          <w:lang w:val="en-US"/>
-        </w:rPr>
-        <w:t>i</w:t>
-      </w:r>
-      <w:proofErr w:type="spellEnd"/>
-      <w:r>
-        <w:rPr>
-          <w:color w:val="000000" w:themeColor="text1"/>
-          <w:lang w:val="en-US"/>
-        </w:rPr>
-        <w:t>) = 0 -&gt; only one asset worth something</w:t>
+        <w:t>there is an optimal asset i* so z(i*) &gt; z(i) = 0 -&gt; only one asset worth something</w:t>
       </w:r>
     </w:p>
     <w:p>
@@ -500,55 +379,7 @@
           <w:color w:val="000000" w:themeColor="text1"/>
           <w:lang w:val="en-US"/>
         </w:rPr>
-        <w:t xml:space="preserve"> getting a signal that leads to choose </w:t>
-      </w:r>
-      <w:proofErr w:type="spellStart"/>
-      <w:r>
-        <w:rPr>
-          <w:color w:val="000000" w:themeColor="text1"/>
-          <w:lang w:val="en-US"/>
-        </w:rPr>
-        <w:t>i</w:t>
-      </w:r>
-      <w:proofErr w:type="spellEnd"/>
-      <w:r>
-        <w:rPr>
-          <w:color w:val="000000" w:themeColor="text1"/>
-          <w:lang w:val="en-US"/>
-        </w:rPr>
-        <w:t xml:space="preserve">’ and it turns out that </w:t>
-      </w:r>
-      <w:proofErr w:type="spellStart"/>
-      <w:r>
-        <w:rPr>
-          <w:color w:val="000000" w:themeColor="text1"/>
-          <w:lang w:val="en-US"/>
-        </w:rPr>
-        <w:t>i</w:t>
-      </w:r>
-      <w:proofErr w:type="spellEnd"/>
-      <w:r>
-        <w:rPr>
-          <w:color w:val="000000" w:themeColor="text1"/>
-          <w:lang w:val="en-US"/>
-        </w:rPr>
-        <w:t xml:space="preserve">’ = </w:t>
-      </w:r>
-      <w:proofErr w:type="spellStart"/>
-      <w:r>
-        <w:rPr>
-          <w:color w:val="000000" w:themeColor="text1"/>
-          <w:lang w:val="en-US"/>
-        </w:rPr>
-        <w:t>i</w:t>
-      </w:r>
-      <w:proofErr w:type="spellEnd"/>
-      <w:r>
-        <w:rPr>
-          <w:color w:val="000000" w:themeColor="text1"/>
-          <w:lang w:val="en-US"/>
-        </w:rPr>
-        <w:t>*</w:t>
+        <w:t xml:space="preserve"> getting a signal that leads to choose i’ and it turns out that i’ = i*</w:t>
       </w:r>
       <w:r>
         <w:rPr>
@@ -575,48 +406,7 @@
           <w:color w:val="000000" w:themeColor="text1"/>
           <w:lang w:val="en-US"/>
         </w:rPr>
-        <w:t xml:space="preserve">1-beta = same scenario as alpha but it turns out that </w:t>
-      </w:r>
-      <w:proofErr w:type="spellStart"/>
-      <w:r>
-        <w:rPr>
-          <w:color w:val="000000" w:themeColor="text1"/>
-          <w:lang w:val="en-US"/>
-        </w:rPr>
-        <w:t>i</w:t>
-      </w:r>
-      <w:proofErr w:type="spellEnd"/>
-      <w:proofErr w:type="gramStart"/>
-      <w:r>
-        <w:rPr>
-          <w:color w:val="000000" w:themeColor="text1"/>
-          <w:lang w:val="en-US"/>
-        </w:rPr>
-        <w:t>’ !</w:t>
-      </w:r>
-      <w:proofErr w:type="gramEnd"/>
-      <w:r>
-        <w:rPr>
-          <w:color w:val="000000" w:themeColor="text1"/>
-          <w:lang w:val="en-US"/>
-        </w:rPr>
-        <w:t xml:space="preserve">= </w:t>
-      </w:r>
-      <w:proofErr w:type="spellStart"/>
-      <w:r>
-        <w:rPr>
-          <w:color w:val="000000" w:themeColor="text1"/>
-          <w:lang w:val="en-US"/>
-        </w:rPr>
-        <w:t>i</w:t>
-      </w:r>
-      <w:proofErr w:type="spellEnd"/>
-      <w:r>
-        <w:rPr>
-          <w:color w:val="000000" w:themeColor="text1"/>
-          <w:lang w:val="en-US"/>
-        </w:rPr>
-        <w:t>*</w:t>
+        <w:t>1-beta = same scenario as alpha but it turns out that i’ != i*</w:t>
       </w:r>
     </w:p>
     <w:p>
@@ -636,64 +426,7 @@
           <w:color w:val="000000" w:themeColor="text1"/>
           <w:lang w:val="en-US"/>
         </w:rPr>
-        <w:t xml:space="preserve">beta = getting a sign that says </w:t>
-      </w:r>
-      <w:proofErr w:type="spellStart"/>
-      <w:r>
-        <w:rPr>
-          <w:color w:val="000000" w:themeColor="text1"/>
-          <w:lang w:val="en-US"/>
-        </w:rPr>
-        <w:t>i</w:t>
-      </w:r>
-      <w:proofErr w:type="spellEnd"/>
-      <w:r>
-        <w:rPr>
-          <w:color w:val="000000" w:themeColor="text1"/>
-          <w:lang w:val="en-US"/>
-        </w:rPr>
-        <w:t xml:space="preserve">’ is not </w:t>
-      </w:r>
-      <w:proofErr w:type="spellStart"/>
-      <w:r>
-        <w:rPr>
-          <w:color w:val="000000" w:themeColor="text1"/>
-          <w:lang w:val="en-US"/>
-        </w:rPr>
-        <w:t>i</w:t>
-      </w:r>
-      <w:proofErr w:type="spellEnd"/>
-      <w:r>
-        <w:rPr>
-          <w:color w:val="000000" w:themeColor="text1"/>
-          <w:lang w:val="en-US"/>
-        </w:rPr>
-        <w:t xml:space="preserve">* but it is </w:t>
-      </w:r>
-      <w:proofErr w:type="gramStart"/>
-      <w:r>
-        <w:rPr>
-          <w:color w:val="000000" w:themeColor="text1"/>
-          <w:lang w:val="en-US"/>
-        </w:rPr>
-        <w:t xml:space="preserve">actually </w:t>
-      </w:r>
-      <w:proofErr w:type="spellStart"/>
-      <w:r>
-        <w:rPr>
-          <w:color w:val="000000" w:themeColor="text1"/>
-          <w:lang w:val="en-US"/>
-        </w:rPr>
-        <w:t>i</w:t>
-      </w:r>
-      <w:proofErr w:type="spellEnd"/>
-      <w:proofErr w:type="gramEnd"/>
-      <w:r>
-        <w:rPr>
-          <w:color w:val="000000" w:themeColor="text1"/>
-          <w:lang w:val="en-US"/>
-        </w:rPr>
-        <w:t>*</w:t>
+        <w:t>beta = getting a sign that says i’ is not i* but it is actually i*</w:t>
       </w:r>
     </w:p>
     <w:p>
@@ -884,23 +617,7 @@
           <w:color w:val="000000" w:themeColor="text1"/>
           <w:lang w:val="en-US"/>
         </w:rPr>
-        <w:t xml:space="preserve">Clarifications about alpha, beta (is </w:t>
-      </w:r>
-      <w:proofErr w:type="spellStart"/>
-      <w:r>
-        <w:rPr>
-          <w:color w:val="000000" w:themeColor="text1"/>
-          <w:lang w:val="en-US"/>
-        </w:rPr>
-        <w:t>is</w:t>
-      </w:r>
-      <w:proofErr w:type="spellEnd"/>
-      <w:r>
-        <w:rPr>
-          <w:color w:val="000000" w:themeColor="text1"/>
-          <w:lang w:val="en-US"/>
-        </w:rPr>
-        <w:t xml:space="preserve"> like mistake level 1 and 2 from </w:t>
+        <w:t xml:space="preserve">Clarifications about alpha, beta (is is like mistake level 1 and 2 from </w:t>
       </w:r>
       <w:r>
         <w:rPr>
@@ -950,6 +667,7 @@
         <w:rPr>
           <w:color w:val="000000" w:themeColor="text1"/>
           <w:u w:val="single"/>
+          <w:rtl/>
           <w:lang w:val="en-US"/>
         </w:rPr>
       </w:pPr>
@@ -960,20 +678,6 @@
         </w:rPr>
         <w:t>Lemma 1 proof</w:t>
       </w:r>
-    </w:p>
-    <w:p>
-      <w:pPr>
-        <w:pStyle w:val="ListParagraph"/>
-        <w:numPr>
-          <w:ilvl w:val="0"/>
-          <w:numId w:val="2"/>
-        </w:numPr>
-        <w:rPr>
-          <w:color w:val="000000" w:themeColor="text1"/>
-          <w:u w:val="single"/>
-          <w:lang w:val="en-US"/>
-        </w:rPr>
-      </w:pPr>
     </w:p>
     <w:sectPr>
       <w:pgSz w:w="12240" w:h="15840"/>
@@ -1003,7 +707,7 @@
         <w:rFonts w:hint="default"/>
       </w:rPr>
     </w:lvl>
-    <w:lvl w:ilvl="1" w:tplc="04090019" w:tentative="1">
+    <w:lvl w:ilvl="1" w:tplc="04090019">
       <w:start w:val="1"/>
       <w:numFmt w:val="lowerLetter"/>
       <w:lvlText w:val="%2."/>
@@ -1077,6 +781,184 @@
     </w:lvl>
   </w:abstractNum>
   <w:abstractNum w:abstractNumId="1" w15:restartNumberingAfterBreak="0">
+    <w:nsid w:val="35BE6DE8"/>
+    <w:multiLevelType w:val="hybridMultilevel"/>
+    <w:tmpl w:val="8CE49EDA"/>
+    <w:lvl w:ilvl="0" w:tplc="0409000F">
+      <w:start w:val="1"/>
+      <w:numFmt w:val="decimal"/>
+      <w:lvlText w:val="%1."/>
+      <w:lvlJc w:val="left"/>
+      <w:pPr>
+        <w:ind w:left="720" w:hanging="360"/>
+      </w:pPr>
+      <w:rPr>
+        <w:rFonts w:hint="default"/>
+      </w:rPr>
+    </w:lvl>
+    <w:lvl w:ilvl="1" w:tplc="04090019" w:tentative="1">
+      <w:start w:val="1"/>
+      <w:numFmt w:val="lowerLetter"/>
+      <w:lvlText w:val="%2."/>
+      <w:lvlJc w:val="left"/>
+      <w:pPr>
+        <w:ind w:left="1440" w:hanging="360"/>
+      </w:pPr>
+    </w:lvl>
+    <w:lvl w:ilvl="2" w:tplc="0409001B" w:tentative="1">
+      <w:start w:val="1"/>
+      <w:numFmt w:val="lowerRoman"/>
+      <w:lvlText w:val="%3."/>
+      <w:lvlJc w:val="right"/>
+      <w:pPr>
+        <w:ind w:left="2160" w:hanging="180"/>
+      </w:pPr>
+    </w:lvl>
+    <w:lvl w:ilvl="3" w:tplc="0409000F" w:tentative="1">
+      <w:start w:val="1"/>
+      <w:numFmt w:val="decimal"/>
+      <w:lvlText w:val="%4."/>
+      <w:lvlJc w:val="left"/>
+      <w:pPr>
+        <w:ind w:left="2880" w:hanging="360"/>
+      </w:pPr>
+    </w:lvl>
+    <w:lvl w:ilvl="4" w:tplc="04090019" w:tentative="1">
+      <w:start w:val="1"/>
+      <w:numFmt w:val="lowerLetter"/>
+      <w:lvlText w:val="%5."/>
+      <w:lvlJc w:val="left"/>
+      <w:pPr>
+        <w:ind w:left="3600" w:hanging="360"/>
+      </w:pPr>
+    </w:lvl>
+    <w:lvl w:ilvl="5" w:tplc="0409001B" w:tentative="1">
+      <w:start w:val="1"/>
+      <w:numFmt w:val="lowerRoman"/>
+      <w:lvlText w:val="%6."/>
+      <w:lvlJc w:val="right"/>
+      <w:pPr>
+        <w:ind w:left="4320" w:hanging="180"/>
+      </w:pPr>
+    </w:lvl>
+    <w:lvl w:ilvl="6" w:tplc="0409000F" w:tentative="1">
+      <w:start w:val="1"/>
+      <w:numFmt w:val="decimal"/>
+      <w:lvlText w:val="%7."/>
+      <w:lvlJc w:val="left"/>
+      <w:pPr>
+        <w:ind w:left="5040" w:hanging="360"/>
+      </w:pPr>
+    </w:lvl>
+    <w:lvl w:ilvl="7" w:tplc="04090019" w:tentative="1">
+      <w:start w:val="1"/>
+      <w:numFmt w:val="lowerLetter"/>
+      <w:lvlText w:val="%8."/>
+      <w:lvlJc w:val="left"/>
+      <w:pPr>
+        <w:ind w:left="5760" w:hanging="360"/>
+      </w:pPr>
+    </w:lvl>
+    <w:lvl w:ilvl="8" w:tplc="0409001B" w:tentative="1">
+      <w:start w:val="1"/>
+      <w:numFmt w:val="lowerRoman"/>
+      <w:lvlText w:val="%9."/>
+      <w:lvlJc w:val="right"/>
+      <w:pPr>
+        <w:ind w:left="6480" w:hanging="180"/>
+      </w:pPr>
+    </w:lvl>
+  </w:abstractNum>
+  <w:abstractNum w:abstractNumId="2" w15:restartNumberingAfterBreak="0">
+    <w:nsid w:val="41C323E1"/>
+    <w:multiLevelType w:val="hybridMultilevel"/>
+    <w:tmpl w:val="DA9C39B0"/>
+    <w:lvl w:ilvl="0" w:tplc="0409000F">
+      <w:start w:val="1"/>
+      <w:numFmt w:val="decimal"/>
+      <w:lvlText w:val="%1."/>
+      <w:lvlJc w:val="left"/>
+      <w:pPr>
+        <w:ind w:left="720" w:hanging="360"/>
+      </w:pPr>
+      <w:rPr>
+        <w:rFonts w:hint="default"/>
+      </w:rPr>
+    </w:lvl>
+    <w:lvl w:ilvl="1" w:tplc="04090019" w:tentative="1">
+      <w:start w:val="1"/>
+      <w:numFmt w:val="lowerLetter"/>
+      <w:lvlText w:val="%2."/>
+      <w:lvlJc w:val="left"/>
+      <w:pPr>
+        <w:ind w:left="1440" w:hanging="360"/>
+      </w:pPr>
+    </w:lvl>
+    <w:lvl w:ilvl="2" w:tplc="0409001B" w:tentative="1">
+      <w:start w:val="1"/>
+      <w:numFmt w:val="lowerRoman"/>
+      <w:lvlText w:val="%3."/>
+      <w:lvlJc w:val="right"/>
+      <w:pPr>
+        <w:ind w:left="2160" w:hanging="180"/>
+      </w:pPr>
+    </w:lvl>
+    <w:lvl w:ilvl="3" w:tplc="0409000F" w:tentative="1">
+      <w:start w:val="1"/>
+      <w:numFmt w:val="decimal"/>
+      <w:lvlText w:val="%4."/>
+      <w:lvlJc w:val="left"/>
+      <w:pPr>
+        <w:ind w:left="2880" w:hanging="360"/>
+      </w:pPr>
+    </w:lvl>
+    <w:lvl w:ilvl="4" w:tplc="04090019" w:tentative="1">
+      <w:start w:val="1"/>
+      <w:numFmt w:val="lowerLetter"/>
+      <w:lvlText w:val="%5."/>
+      <w:lvlJc w:val="left"/>
+      <w:pPr>
+        <w:ind w:left="3600" w:hanging="360"/>
+      </w:pPr>
+    </w:lvl>
+    <w:lvl w:ilvl="5" w:tplc="0409001B" w:tentative="1">
+      <w:start w:val="1"/>
+      <w:numFmt w:val="lowerRoman"/>
+      <w:lvlText w:val="%6."/>
+      <w:lvlJc w:val="right"/>
+      <w:pPr>
+        <w:ind w:left="4320" w:hanging="180"/>
+      </w:pPr>
+    </w:lvl>
+    <w:lvl w:ilvl="6" w:tplc="0409000F" w:tentative="1">
+      <w:start w:val="1"/>
+      <w:numFmt w:val="decimal"/>
+      <w:lvlText w:val="%7."/>
+      <w:lvlJc w:val="left"/>
+      <w:pPr>
+        <w:ind w:left="5040" w:hanging="360"/>
+      </w:pPr>
+    </w:lvl>
+    <w:lvl w:ilvl="7" w:tplc="04090019" w:tentative="1">
+      <w:start w:val="1"/>
+      <w:numFmt w:val="lowerLetter"/>
+      <w:lvlText w:val="%8."/>
+      <w:lvlJc w:val="left"/>
+      <w:pPr>
+        <w:ind w:left="5760" w:hanging="360"/>
+      </w:pPr>
+    </w:lvl>
+    <w:lvl w:ilvl="8" w:tplc="0409001B" w:tentative="1">
+      <w:start w:val="1"/>
+      <w:numFmt w:val="lowerRoman"/>
+      <w:lvlText w:val="%9."/>
+      <w:lvlJc w:val="right"/>
+      <w:pPr>
+        <w:ind w:left="6480" w:hanging="180"/>
+      </w:pPr>
+    </w:lvl>
+  </w:abstractNum>
+  <w:abstractNum w:abstractNumId="3" w15:restartNumberingAfterBreak="0">
     <w:nsid w:val="6E6D1478"/>
     <w:multiLevelType w:val="hybridMultilevel"/>
     <w:tmpl w:val="3C40DF56"/>
@@ -1166,10 +1048,16 @@
     </w:lvl>
   </w:abstractNum>
   <w:num w:numId="1" w16cid:durableId="1371759129">
-    <w:abstractNumId w:val="1"/>
+    <w:abstractNumId w:val="3"/>
   </w:num>
   <w:num w:numId="2" w16cid:durableId="1695887299">
     <w:abstractNumId w:val="0"/>
+  </w:num>
+  <w:num w:numId="3" w16cid:durableId="1287197135">
+    <w:abstractNumId w:val="2"/>
+  </w:num>
+  <w:num w:numId="4" w16cid:durableId="817572097">
+    <w:abstractNumId w:val="1"/>
   </w:num>
 </w:numbering>
 </file>
@@ -1777,7 +1665,6 @@
   <w:style w:type="character" w:default="1" w:styleId="DefaultParagraphFont">
     <w:name w:val="Default Paragraph Font"/>
     <w:uiPriority w:val="1"/>
-    <w:semiHidden/>
     <w:unhideWhenUsed/>
   </w:style>
   <w:style w:type="table" w:default="1" w:styleId="TableNormal">

</xml_diff>